<commit_message>
Please fix the problem with boolean algebra (Q4) not registering.
</commit_message>
<xml_diff>
--- a/design.docx
+++ b/design.docx
@@ -4,6 +4,9 @@
   <w:body>
     <w:p>
       <w:r>
+        <w:rPr>
+          <w:noProof/>
+        </w:rPr>
         <w:drawing>
           <wp:inline distT="0" distB="0" distL="0" distR="0" wp14:anchorId="40BCCBC5" wp14:editId="25E217F7">
             <wp:extent cx="4069433" cy="4564776"/>
@@ -188,6 +191,16 @@
       </w:r>
     </w:p>
     <w:p/>
+    <w:p>
+      <w:r>
+        <w:t>Markschemes are hard.</w:t>
+      </w:r>
+    </w:p>
+    <w:p>
+      <w:r>
+        <w:t>We will provide the markscheme text to the question as part of the question table, and</w:t>
+      </w:r>
+    </w:p>
     <w:sectPr>
       <w:pgSz w:w="11906" w:h="16838"/>
       <w:pgMar w:top="1440" w:right="1440" w:bottom="1440" w:left="1440" w:header="708" w:footer="708" w:gutter="0"/>

</xml_diff>

<commit_message>
SQL saving mostly ready, maybe some teething issues
</commit_message>
<xml_diff>
--- a/design.docx
+++ b/design.docx
@@ -49,96 +49,273 @@
       <w:r>
         <w:t>PAPER(</w:t>
       </w:r>
+      <w:proofErr w:type="spellStart"/>
       <w:r>
         <w:rPr>
           <w:u w:val="single"/>
         </w:rPr>
         <w:t>PaperID</w:t>
       </w:r>
-      <w:r>
-        <w:t>, PaperComponent, PaperYear</w:t>
-      </w:r>
+      <w:proofErr w:type="spellEnd"/>
+      <w:r>
+        <w:t xml:space="preserve">, </w:t>
+      </w:r>
+      <w:proofErr w:type="spellStart"/>
+      <w:r>
+        <w:t>PaperComponent</w:t>
+      </w:r>
+      <w:proofErr w:type="spellEnd"/>
+      <w:r>
+        <w:t xml:space="preserve">, </w:t>
+      </w:r>
+      <w:proofErr w:type="spellStart"/>
+      <w:r>
+        <w:t>PaperYear</w:t>
+      </w:r>
+      <w:proofErr w:type="spellEnd"/>
+      <w:r>
+        <w:t xml:space="preserve">, </w:t>
+      </w:r>
+      <w:proofErr w:type="spellStart"/>
+      <w:r>
+        <w:t>PaperLevel</w:t>
+      </w:r>
+      <w:proofErr w:type="spellEnd"/>
       <w:r>
         <w:t>)</w:t>
       </w:r>
     </w:p>
     <w:p>
       <w:r>
+        <w:t xml:space="preserve">ID = </w:t>
+      </w:r>
+      <w:proofErr w:type="spellStart"/>
+      <w:r>
+        <w:t>levelcomponentyear</w:t>
+      </w:r>
+      <w:proofErr w:type="spellEnd"/>
+      <w:r>
+        <w:t xml:space="preserve"> e.g. AS-</w:t>
+      </w:r>
+      <w:r>
+        <w:t xml:space="preserve">component </w:t>
+      </w:r>
+      <w:r>
+        <w:t>2-2017</w:t>
+      </w:r>
+    </w:p>
+    <w:p>
+      <w:r>
         <w:t>QUESTION(</w:t>
       </w:r>
+      <w:proofErr w:type="spellStart"/>
       <w:r>
         <w:rPr>
           <w:u w:val="single"/>
         </w:rPr>
         <w:t>QuestionID</w:t>
       </w:r>
-      <w:r>
-        <w:t>, PaperID*, QuestionContents</w:t>
-      </w:r>
-      <w:r>
-        <w:t>, QuestionNumber</w:t>
-      </w:r>
+      <w:proofErr w:type="spellEnd"/>
+      <w:r>
+        <w:t xml:space="preserve">, </w:t>
+      </w:r>
+      <w:proofErr w:type="spellStart"/>
+      <w:r>
+        <w:t>PaperID</w:t>
+      </w:r>
+      <w:proofErr w:type="spellEnd"/>
+      <w:r>
+        <w:t xml:space="preserve">*, </w:t>
+      </w:r>
+      <w:proofErr w:type="spellStart"/>
+      <w:r>
+        <w:t>QuestionContents</w:t>
+      </w:r>
+      <w:proofErr w:type="spellEnd"/>
+      <w:r>
+        <w:t xml:space="preserve">, </w:t>
+      </w:r>
+      <w:proofErr w:type="spellStart"/>
+      <w:r>
+        <w:t>QuestionNumber</w:t>
+      </w:r>
+      <w:proofErr w:type="spellEnd"/>
       <w:r>
         <w:t>)</w:t>
       </w:r>
     </w:p>
     <w:p>
+      <w:proofErr w:type="spellStart"/>
+      <w:r>
+        <w:t>Questionid</w:t>
+      </w:r>
+      <w:proofErr w:type="spellEnd"/>
+      <w:r>
+        <w:t xml:space="preserve"> = papered + number</w:t>
+      </w:r>
+    </w:p>
+    <w:p>
       <w:r>
         <w:t>IMAGES(</w:t>
       </w:r>
+      <w:proofErr w:type="spellStart"/>
       <w:r>
         <w:rPr>
           <w:u w:val="single"/>
         </w:rPr>
         <w:t>ImageID</w:t>
       </w:r>
-      <w:r>
-        <w:t>, QuestionID</w:t>
-      </w:r>
-      <w:r>
-        <w:t>*, ImageByteString)</w:t>
-      </w:r>
-    </w:p>
+      <w:proofErr w:type="spellEnd"/>
+      <w:r>
+        <w:t xml:space="preserve">, </w:t>
+      </w:r>
+      <w:proofErr w:type="spellStart"/>
+      <w:r>
+        <w:t>QuestionID</w:t>
+      </w:r>
+      <w:proofErr w:type="spellEnd"/>
+      <w:r>
+        <w:t xml:space="preserve">*, </w:t>
+      </w:r>
+      <w:proofErr w:type="spellStart"/>
+      <w:r>
+        <w:t>ImageByteString</w:t>
+      </w:r>
+      <w:proofErr w:type="spellEnd"/>
+      <w:r>
+        <w:t>)</w:t>
+      </w:r>
+    </w:p>
+    <w:p/>
     <w:p>
       <w:r>
         <w:t>PARTS(</w:t>
       </w:r>
+      <w:proofErr w:type="spellStart"/>
       <w:r>
         <w:rPr>
           <w:u w:val="single"/>
         </w:rPr>
         <w:t>PartID</w:t>
       </w:r>
-      <w:r>
-        <w:t>, QuestionID*, PartNumber, PartContents)</w:t>
-      </w:r>
-    </w:p>
-    <w:p>
-      <w:r>
+      <w:proofErr w:type="spellEnd"/>
+      <w:r>
+        <w:t xml:space="preserve">, </w:t>
+      </w:r>
+      <w:proofErr w:type="spellStart"/>
+      <w:r>
+        <w:t>QuestionID</w:t>
+      </w:r>
+      <w:proofErr w:type="spellEnd"/>
+      <w:r>
+        <w:t xml:space="preserve">*, </w:t>
+      </w:r>
+      <w:proofErr w:type="spellStart"/>
+      <w:r>
+        <w:t>PartNumber</w:t>
+      </w:r>
+      <w:proofErr w:type="spellEnd"/>
+      <w:r>
+        <w:t xml:space="preserve">, </w:t>
+      </w:r>
+      <w:proofErr w:type="spellStart"/>
+      <w:r>
+        <w:t>PartContents</w:t>
+      </w:r>
+      <w:proofErr w:type="spellEnd"/>
+      <w:r>
+        <w:t>)</w:t>
+      </w:r>
+    </w:p>
+    <w:p>
+      <w:pPr>
+        <w:rPr>
+          <w:lang w:val="es-ES"/>
+        </w:rPr>
+      </w:pPr>
+      <w:proofErr w:type="spellStart"/>
+      <w:r>
+        <w:rPr>
+          <w:lang w:val="es-ES"/>
+        </w:rPr>
+        <w:t>questionid</w:t>
+      </w:r>
+      <w:proofErr w:type="spellEnd"/>
+      <w:r>
+        <w:rPr>
+          <w:lang w:val="es-ES"/>
+        </w:rPr>
+        <w:t xml:space="preserve"> + </w:t>
+      </w:r>
+      <w:proofErr w:type="spellStart"/>
+      <w:r>
+        <w:rPr>
+          <w:lang w:val="es-ES"/>
+        </w:rPr>
+        <w:t>par</w:t>
+      </w:r>
+      <w:r>
+        <w:rPr>
+          <w:lang w:val="es-ES"/>
+        </w:rPr>
+        <w:t>tnumber</w:t>
+      </w:r>
+      <w:proofErr w:type="spellEnd"/>
+    </w:p>
+    <w:p>
+      <w:pPr>
+        <w:rPr>
+          <w:lang w:val="es-ES"/>
+        </w:rPr>
+      </w:pPr>
+      <w:r>
+        <w:rPr>
+          <w:lang w:val="es-ES"/>
+        </w:rPr>
         <w:t>QUESTIONTOPIC(</w:t>
       </w:r>
+      <w:proofErr w:type="spellStart"/>
       <w:r>
         <w:rPr>
           <w:u w:val="single"/>
+          <w:lang w:val="es-ES"/>
         </w:rPr>
         <w:t>QuestionTopicID</w:t>
       </w:r>
-      <w:r>
-        <w:t>, QuestionID*, TopicID*)</w:t>
-      </w:r>
-    </w:p>
-    <w:p>
-      <w:r>
-        <w:t>TOPIC(</w:t>
-      </w:r>
-      <w:r>
-        <w:rPr>
-          <w:u w:val="single"/>
+      <w:proofErr w:type="spellEnd"/>
+      <w:r>
+        <w:rPr>
+          <w:lang w:val="es-ES"/>
+        </w:rPr>
+        <w:t xml:space="preserve">, </w:t>
+      </w:r>
+      <w:proofErr w:type="spellStart"/>
+      <w:r>
+        <w:rPr>
+          <w:lang w:val="es-ES"/>
+        </w:rPr>
+        <w:t>QuestionID</w:t>
+      </w:r>
+      <w:proofErr w:type="spellEnd"/>
+      <w:r>
+        <w:rPr>
+          <w:lang w:val="es-ES"/>
+        </w:rPr>
+        <w:t xml:space="preserve">*, </w:t>
+      </w:r>
+      <w:proofErr w:type="spellStart"/>
+      <w:r>
+        <w:rPr>
+          <w:lang w:val="es-ES"/>
         </w:rPr>
         <w:t>TopicID</w:t>
       </w:r>
-      <w:r>
-        <w:t>)</w:t>
+      <w:proofErr w:type="spellEnd"/>
+      <w:r>
+        <w:rPr>
+          <w:lang w:val="es-ES"/>
+        </w:rPr>
+        <w:t>*)</w:t>
       </w:r>
     </w:p>
     <w:p/>
@@ -155,24 +332,45 @@
     </w:p>
     <w:p>
       <w:r>
-        <w:t>2a Describe the von neumann architecture</w:t>
-      </w:r>
-    </w:p>
-    <w:p>
-      <w:r>
+        <w:t xml:space="preserve">2a Describe the von </w:t>
+      </w:r>
+      <w:proofErr w:type="spellStart"/>
+      <w:r>
+        <w:t>neumann</w:t>
+      </w:r>
+      <w:proofErr w:type="spellEnd"/>
+      <w:r>
+        <w:t xml:space="preserve"> architecture</w:t>
+      </w:r>
+    </w:p>
+    <w:p>
+      <w:r>
+        <w:lastRenderedPageBreak/>
         <w:t>Bi Describe the use of cache</w:t>
       </w:r>
     </w:p>
     <w:p>
-      <w:r>
-        <w:t>Ii Describe the use of RAM</w:t>
+      <w:proofErr w:type="spellStart"/>
+      <w:r>
+        <w:t>Ii</w:t>
+      </w:r>
+      <w:proofErr w:type="spellEnd"/>
+      <w:r>
+        <w:t xml:space="preserve"> Describe the use of RAM</w:t>
       </w:r>
     </w:p>
     <w:p/>
     <w:p>
       <w:r>
-        <w:lastRenderedPageBreak/>
-        <w:t>Question: Describe the von neumann architecture</w:t>
+        <w:t xml:space="preserve">Question: Describe the von </w:t>
+      </w:r>
+      <w:proofErr w:type="spellStart"/>
+      <w:r>
+        <w:t>neumann</w:t>
+      </w:r>
+      <w:proofErr w:type="spellEnd"/>
+      <w:r>
+        <w:t xml:space="preserve"> architecture</w:t>
       </w:r>
     </w:p>
     <w:p>
@@ -192,13 +390,26 @@
     </w:p>
     <w:p/>
     <w:p>
-      <w:r>
-        <w:t>Markschemes are hard.</w:t>
-      </w:r>
-    </w:p>
-    <w:p>
-      <w:r>
-        <w:t>We will provide the markscheme text to the question as part of the question table, and</w:t>
+      <w:proofErr w:type="spellStart"/>
+      <w:r>
+        <w:t>Markschemes</w:t>
+      </w:r>
+      <w:proofErr w:type="spellEnd"/>
+      <w:r>
+        <w:t xml:space="preserve"> are hard.</w:t>
+      </w:r>
+    </w:p>
+    <w:p>
+      <w:r>
+        <w:t xml:space="preserve">We will provide the </w:t>
+      </w:r>
+      <w:proofErr w:type="spellStart"/>
+      <w:r>
+        <w:t>markscheme</w:t>
+      </w:r>
+      <w:proofErr w:type="spellEnd"/>
+      <w:r>
+        <w:t xml:space="preserve"> text to the question as part of the question table, and</w:t>
       </w:r>
     </w:p>
     <w:sectPr>

</xml_diff>

<commit_message>
Added SQLite functionality, old SQL functionality is available in the SQLreader branch. Reason for this - SQLite databases can be used as files so are easily exportable. Moving onto frontend development.
</commit_message>
<xml_diff>
--- a/design.docx
+++ b/design.docx
@@ -23,7 +23,7 @@
                     <pic:cNvPicPr/>
                   </pic:nvPicPr>
                   <pic:blipFill>
-                    <a:blip r:embed="rId4"/>
+                    <a:blip r:embed="rId5"/>
                     <a:stretch>
                       <a:fillRect/>
                     </a:stretch>
@@ -49,51 +49,26 @@
       <w:r>
         <w:t>PAPER(</w:t>
       </w:r>
-      <w:proofErr w:type="spellStart"/>
       <w:r>
         <w:rPr>
           <w:u w:val="single"/>
         </w:rPr>
         <w:t>PaperID</w:t>
       </w:r>
-      <w:proofErr w:type="spellEnd"/>
-      <w:r>
-        <w:t xml:space="preserve">, </w:t>
-      </w:r>
-      <w:proofErr w:type="spellStart"/>
-      <w:r>
-        <w:t>PaperComponent</w:t>
-      </w:r>
-      <w:proofErr w:type="spellEnd"/>
-      <w:r>
-        <w:t xml:space="preserve">, </w:t>
-      </w:r>
-      <w:proofErr w:type="spellStart"/>
-      <w:r>
-        <w:t>PaperYear</w:t>
-      </w:r>
-      <w:proofErr w:type="spellEnd"/>
-      <w:r>
-        <w:t xml:space="preserve">, </w:t>
-      </w:r>
-      <w:proofErr w:type="spellStart"/>
-      <w:r>
-        <w:t>PaperLevel</w:t>
-      </w:r>
-      <w:proofErr w:type="spellEnd"/>
+      <w:r>
+        <w:t>, PaperComponent, PaperYear</w:t>
+      </w:r>
+      <w:r>
+        <w:t>, PaperLevel</w:t>
+      </w:r>
       <w:r>
         <w:t>)</w:t>
       </w:r>
     </w:p>
     <w:p>
       <w:r>
-        <w:t xml:space="preserve">ID = </w:t>
-      </w:r>
-      <w:proofErr w:type="spellStart"/>
-      <w:r>
-        <w:t>levelcomponentyear</w:t>
-      </w:r>
-      <w:proofErr w:type="spellEnd"/>
+        <w:t>ID = levelcomponentyear</w:t>
+      </w:r>
       <w:r>
         <w:t xml:space="preserve"> e.g. AS-</w:t>
       </w:r>
@@ -108,82 +83,42 @@
       <w:r>
         <w:t>QUESTION(</w:t>
       </w:r>
-      <w:proofErr w:type="spellStart"/>
       <w:r>
         <w:rPr>
           <w:u w:val="single"/>
         </w:rPr>
         <w:t>QuestionID</w:t>
       </w:r>
-      <w:proofErr w:type="spellEnd"/>
-      <w:r>
-        <w:t xml:space="preserve">, </w:t>
-      </w:r>
-      <w:proofErr w:type="spellStart"/>
-      <w:r>
-        <w:t>PaperID</w:t>
-      </w:r>
-      <w:proofErr w:type="spellEnd"/>
-      <w:r>
-        <w:t xml:space="preserve">*, </w:t>
-      </w:r>
-      <w:proofErr w:type="spellStart"/>
-      <w:r>
-        <w:t>QuestionContents</w:t>
-      </w:r>
-      <w:proofErr w:type="spellEnd"/>
-      <w:r>
-        <w:t xml:space="preserve">, </w:t>
-      </w:r>
-      <w:proofErr w:type="spellStart"/>
-      <w:r>
-        <w:t>QuestionNumber</w:t>
-      </w:r>
-      <w:proofErr w:type="spellEnd"/>
+      <w:r>
+        <w:t>, PaperID*, QuestionContents</w:t>
+      </w:r>
+      <w:r>
+        <w:t>, QuestionNumber</w:t>
+      </w:r>
       <w:r>
         <w:t>)</w:t>
       </w:r>
     </w:p>
     <w:p>
-      <w:proofErr w:type="spellStart"/>
-      <w:r>
-        <w:t>Questionid</w:t>
-      </w:r>
-      <w:proofErr w:type="spellEnd"/>
-      <w:r>
-        <w:t xml:space="preserve"> = papered + number</w:t>
+      <w:r>
+        <w:t>Questionid = papered + number</w:t>
       </w:r>
     </w:p>
     <w:p>
       <w:r>
         <w:t>IMAGES(</w:t>
       </w:r>
-      <w:proofErr w:type="spellStart"/>
       <w:r>
         <w:rPr>
           <w:u w:val="single"/>
         </w:rPr>
         <w:t>ImageID</w:t>
       </w:r>
-      <w:proofErr w:type="spellEnd"/>
-      <w:r>
-        <w:t xml:space="preserve">, </w:t>
-      </w:r>
-      <w:proofErr w:type="spellStart"/>
-      <w:r>
-        <w:t>QuestionID</w:t>
-      </w:r>
-      <w:proofErr w:type="spellEnd"/>
-      <w:r>
-        <w:t xml:space="preserve">*, </w:t>
-      </w:r>
-      <w:proofErr w:type="spellStart"/>
-      <w:r>
-        <w:t>ImageByteString</w:t>
-      </w:r>
-      <w:proofErr w:type="spellEnd"/>
-      <w:r>
-        <w:t>)</w:t>
+      <w:r>
+        <w:t>, QuestionID</w:t>
+      </w:r>
+      <w:r>
+        <w:t>*, ImageByteString)</w:t>
       </w:r>
     </w:p>
     <w:p/>
@@ -191,131 +126,36 @@
       <w:r>
         <w:t>PARTS(</w:t>
       </w:r>
-      <w:proofErr w:type="spellStart"/>
       <w:r>
         <w:rPr>
           <w:u w:val="single"/>
         </w:rPr>
         <w:t>PartID</w:t>
       </w:r>
-      <w:proofErr w:type="spellEnd"/>
-      <w:r>
-        <w:t xml:space="preserve">, </w:t>
-      </w:r>
-      <w:proofErr w:type="spellStart"/>
-      <w:r>
-        <w:t>QuestionID</w:t>
-      </w:r>
-      <w:proofErr w:type="spellEnd"/>
-      <w:r>
-        <w:t xml:space="preserve">*, </w:t>
-      </w:r>
-      <w:proofErr w:type="spellStart"/>
-      <w:r>
-        <w:t>PartNumber</w:t>
-      </w:r>
-      <w:proofErr w:type="spellEnd"/>
-      <w:r>
-        <w:t xml:space="preserve">, </w:t>
-      </w:r>
-      <w:proofErr w:type="spellStart"/>
-      <w:r>
-        <w:t>PartContents</w:t>
-      </w:r>
-      <w:proofErr w:type="spellEnd"/>
-      <w:r>
-        <w:t>)</w:t>
-      </w:r>
-    </w:p>
-    <w:p>
-      <w:pPr>
-        <w:rPr>
-          <w:lang w:val="es-ES"/>
-        </w:rPr>
-      </w:pPr>
-      <w:proofErr w:type="spellStart"/>
-      <w:r>
-        <w:rPr>
-          <w:lang w:val="es-ES"/>
-        </w:rPr>
+      <w:r>
+        <w:t>, QuestionID*, PartNumber, PartContents)</w:t>
+      </w:r>
+    </w:p>
+    <w:p>
+      <w:r>
         <w:t>questionid</w:t>
       </w:r>
-      <w:proofErr w:type="spellEnd"/>
-      <w:r>
-        <w:rPr>
-          <w:lang w:val="es-ES"/>
-        </w:rPr>
-        <w:t xml:space="preserve"> + </w:t>
-      </w:r>
-      <w:proofErr w:type="spellStart"/>
-      <w:r>
-        <w:rPr>
-          <w:lang w:val="es-ES"/>
-        </w:rPr>
-        <w:t>par</w:t>
-      </w:r>
-      <w:r>
-        <w:rPr>
-          <w:lang w:val="es-ES"/>
-        </w:rPr>
-        <w:t>tnumber</w:t>
-      </w:r>
-      <w:proofErr w:type="spellEnd"/>
-    </w:p>
-    <w:p>
-      <w:pPr>
-        <w:rPr>
-          <w:lang w:val="es-ES"/>
-        </w:rPr>
-      </w:pPr>
-      <w:r>
-        <w:rPr>
-          <w:lang w:val="es-ES"/>
-        </w:rPr>
+      <w:r>
+        <w:t xml:space="preserve"> + partnumber</w:t>
+      </w:r>
+    </w:p>
+    <w:p>
+      <w:r>
         <w:t>QUESTIONTOPIC(</w:t>
       </w:r>
-      <w:proofErr w:type="spellStart"/>
       <w:r>
         <w:rPr>
           <w:u w:val="single"/>
-          <w:lang w:val="es-ES"/>
         </w:rPr>
         <w:t>QuestionTopicID</w:t>
       </w:r>
-      <w:proofErr w:type="spellEnd"/>
-      <w:r>
-        <w:rPr>
-          <w:lang w:val="es-ES"/>
-        </w:rPr>
-        <w:t xml:space="preserve">, </w:t>
-      </w:r>
-      <w:proofErr w:type="spellStart"/>
-      <w:r>
-        <w:rPr>
-          <w:lang w:val="es-ES"/>
-        </w:rPr>
-        <w:t>QuestionID</w:t>
-      </w:r>
-      <w:proofErr w:type="spellEnd"/>
-      <w:r>
-        <w:rPr>
-          <w:lang w:val="es-ES"/>
-        </w:rPr>
-        <w:t xml:space="preserve">*, </w:t>
-      </w:r>
-      <w:proofErr w:type="spellStart"/>
-      <w:r>
-        <w:rPr>
-          <w:lang w:val="es-ES"/>
-        </w:rPr>
-        <w:t>TopicID</w:t>
-      </w:r>
-      <w:proofErr w:type="spellEnd"/>
-      <w:r>
-        <w:rPr>
-          <w:lang w:val="es-ES"/>
-        </w:rPr>
-        <w:t>*)</w:t>
+      <w:r>
+        <w:t>, QuestionID*, TopicID*)</w:t>
       </w:r>
     </w:p>
     <w:p/>
@@ -332,15 +172,7 @@
     </w:p>
     <w:p>
       <w:r>
-        <w:t xml:space="preserve">2a Describe the von </w:t>
-      </w:r>
-      <w:proofErr w:type="spellStart"/>
-      <w:r>
-        <w:t>neumann</w:t>
-      </w:r>
-      <w:proofErr w:type="spellEnd"/>
-      <w:r>
-        <w:t xml:space="preserve"> architecture</w:t>
+        <w:t>2a Describe the von neumann architecture</w:t>
       </w:r>
     </w:p>
     <w:p>
@@ -350,27 +182,14 @@
       </w:r>
     </w:p>
     <w:p>
-      <w:proofErr w:type="spellStart"/>
-      <w:r>
-        <w:t>Ii</w:t>
-      </w:r>
-      <w:proofErr w:type="spellEnd"/>
-      <w:r>
-        <w:t xml:space="preserve"> Describe the use of RAM</w:t>
+      <w:r>
+        <w:t>Ii Describe the use of RAM</w:t>
       </w:r>
     </w:p>
     <w:p/>
     <w:p>
       <w:r>
-        <w:t xml:space="preserve">Question: Describe the von </w:t>
-      </w:r>
-      <w:proofErr w:type="spellStart"/>
-      <w:r>
-        <w:t>neumann</w:t>
-      </w:r>
-      <w:proofErr w:type="spellEnd"/>
-      <w:r>
-        <w:t xml:space="preserve"> architecture</w:t>
+        <w:t>Question: Describe the von neumann architecture</w:t>
       </w:r>
     </w:p>
     <w:p>
@@ -390,27 +209,153 @@
     </w:p>
     <w:p/>
     <w:p>
-      <w:proofErr w:type="spellStart"/>
-      <w:r>
-        <w:t>Markschemes</w:t>
-      </w:r>
-      <w:proofErr w:type="spellEnd"/>
-      <w:r>
-        <w:t xml:space="preserve"> are hard.</w:t>
-      </w:r>
-    </w:p>
-    <w:p>
-      <w:r>
-        <w:t xml:space="preserve">We will provide the </w:t>
-      </w:r>
-      <w:proofErr w:type="spellStart"/>
-      <w:r>
-        <w:t>markscheme</w:t>
-      </w:r>
-      <w:proofErr w:type="spellEnd"/>
-      <w:r>
-        <w:t xml:space="preserve"> text to the question as part of the question table, and</w:t>
-      </w:r>
+      <w:r>
+        <w:t>Markschemes are hard.</w:t>
+      </w:r>
+    </w:p>
+    <w:p>
+      <w:r>
+        <w:t>We will provide the markscheme text to the question as part of the question table, and</w:t>
+      </w:r>
+    </w:p>
+    <w:p/>
+    <w:p>
+      <w:r>
+        <w:t>Need to make it so that we can upload images for questions that need it.</w:t>
+      </w:r>
+    </w:p>
+    <w:p>
+      <w:pPr>
+        <w:pStyle w:val="Heading1"/>
+      </w:pPr>
+      <w:r>
+        <w:t>Goals:</w:t>
+      </w:r>
+    </w:p>
+    <w:p>
+      <w:r>
+        <w:t>For frontend:</w:t>
+      </w:r>
+    </w:p>
+    <w:p>
+      <w:pPr>
+        <w:pStyle w:val="ListParagraph"/>
+        <w:numPr>
+          <w:ilvl w:val="0"/>
+          <w:numId w:val="2"/>
+        </w:numPr>
+      </w:pPr>
+      <w:r>
+        <w:t>Sort/search questions by topic etc</w:t>
+      </w:r>
+    </w:p>
+    <w:p>
+      <w:pPr>
+        <w:pStyle w:val="ListParagraph"/>
+        <w:numPr>
+          <w:ilvl w:val="0"/>
+          <w:numId w:val="2"/>
+        </w:numPr>
+      </w:pPr>
+      <w:r>
+        <w:t>Upload image override</w:t>
+      </w:r>
+    </w:p>
+    <w:p>
+      <w:pPr>
+        <w:pStyle w:val="ListParagraph"/>
+        <w:numPr>
+          <w:ilvl w:val="0"/>
+          <w:numId w:val="2"/>
+        </w:numPr>
+      </w:pPr>
+      <w:r>
+        <w:t>Random questions (from specific topic etc)</w:t>
+      </w:r>
+    </w:p>
+    <w:p>
+      <w:pPr>
+        <w:pStyle w:val="ListParagraph"/>
+        <w:numPr>
+          <w:ilvl w:val="1"/>
+          <w:numId w:val="2"/>
+        </w:numPr>
+      </w:pPr>
+      <w:r>
+        <w:t>Use table to allow for multiple topics</w:t>
+      </w:r>
+    </w:p>
+    <w:p>
+      <w:pPr>
+        <w:pStyle w:val="ListParagraph"/>
+        <w:numPr>
+          <w:ilvl w:val="1"/>
+          <w:numId w:val="2"/>
+        </w:numPr>
+      </w:pPr>
+      <w:r>
+        <w:t xml:space="preserve">Component selection overwrites any </w:t>
+      </w:r>
+      <w:r>
+        <w:t>selected topics – add warning</w:t>
+      </w:r>
+    </w:p>
+    <w:p>
+      <w:pPr>
+        <w:pStyle w:val="ListParagraph"/>
+        <w:numPr>
+          <w:ilvl w:val="0"/>
+          <w:numId w:val="2"/>
+        </w:numPr>
+      </w:pPr>
+      <w:r>
+        <w:t>Generate exam papers – specify component (1/2), level, specific topics to include, marks range (e.g. generate from 90-110 marks, getting exactly 100 is too difficult).</w:t>
+      </w:r>
+    </w:p>
+    <w:p>
+      <w:pPr>
+        <w:pStyle w:val="ListParagraph"/>
+        <w:numPr>
+          <w:ilvl w:val="1"/>
+          <w:numId w:val="2"/>
+        </w:numPr>
+      </w:pPr>
+      <w:r>
+        <w:t>Using pools of questions etc</w:t>
+      </w:r>
+    </w:p>
+    <w:p>
+      <w:pPr>
+        <w:pStyle w:val="ListParagraph"/>
+        <w:numPr>
+          <w:ilvl w:val="1"/>
+          <w:numId w:val="2"/>
+        </w:numPr>
+      </w:pPr>
+      <w:r>
+        <w:t>Could make this smarter later</w:t>
+      </w:r>
+    </w:p>
+    <w:p>
+      <w:pPr>
+        <w:pStyle w:val="ListParagraph"/>
+        <w:numPr>
+          <w:ilvl w:val="1"/>
+          <w:numId w:val="2"/>
+        </w:numPr>
+      </w:pPr>
+      <w:r>
+        <w:t>Credit Tamsin for idea</w:t>
+      </w:r>
+    </w:p>
+    <w:p>
+      <w:pPr>
+        <w:pStyle w:val="ListParagraph"/>
+        <w:numPr>
+          <w:ilvl w:val="0"/>
+          <w:numId w:val="2"/>
+        </w:numPr>
+      </w:pPr>
     </w:p>
     <w:sectPr>
       <w:pgSz w:w="11906" w:h="16838"/>
@@ -420,6 +365,241 @@
     </w:sectPr>
   </w:body>
 </w:document>
+</file>
+
+<file path=word/numbering.xml><?xml version="1.0" encoding="utf-8"?>
+<w:numbering xmlns:wpc="http://schemas.microsoft.com/office/word/2010/wordprocessingCanvas" xmlns:cx="http://schemas.microsoft.com/office/drawing/2014/chartex" xmlns:cx1="http://schemas.microsoft.com/office/drawing/2015/9/8/chartex" xmlns:cx2="http://schemas.microsoft.com/office/drawing/2015/10/21/chartex" xmlns:cx3="http://schemas.microsoft.com/office/drawing/2016/5/9/chartex" xmlns:cx4="http://schemas.microsoft.com/office/drawing/2016/5/10/chartex" xmlns:cx5="http://schemas.microsoft.com/office/drawing/2016/5/11/chartex" xmlns:cx6="http://schemas.microsoft.com/office/drawing/2016/5/12/chartex" xmlns:cx7="http://schemas.microsoft.com/office/drawing/2016/5/13/chartex" xmlns:cx8="http://schemas.microsoft.com/office/drawing/2016/5/14/chartex" xmlns:mc="http://schemas.openxmlformats.org/markup-compatibility/2006" xmlns:aink="http://schemas.microsoft.com/office/drawing/2016/ink" xmlns:am3d="http://schemas.microsoft.com/office/drawing/2017/model3d" xmlns:o="urn:schemas-microsoft-com:office:office" xmlns:oel="http://schemas.microsoft.com/office/2019/extlst" xmlns:r="http://schemas.openxmlformats.org/officeDocument/2006/relationships" xmlns:m="http://schemas.openxmlformats.org/officeDocument/2006/math" xmlns:v="urn:schemas-microsoft-com:vml" xmlns:wp14="http://schemas.microsoft.com/office/word/2010/wordprocessingDrawing" xmlns:wp="http://schemas.openxmlformats.org/drawingml/2006/wordprocessingDrawing" xmlns:w10="urn:schemas-microsoft-com:office:word" xmlns:w="http://schemas.openxmlformats.org/wordprocessingml/2006/main" xmlns:w14="http://schemas.microsoft.com/office/word/2010/wordml" xmlns:w15="http://schemas.microsoft.com/office/word/2012/wordml" xmlns:w16cex="http://schemas.microsoft.com/office/word/2018/wordml/cex" xmlns:w16cid="http://schemas.microsoft.com/office/word/2016/wordml/cid" xmlns:w16="http://schemas.microsoft.com/office/word/2018/wordml" xmlns:w16sdtdh="http://schemas.microsoft.com/office/word/2020/wordml/sdtdatahash" xmlns:w16se="http://schemas.microsoft.com/office/word/2015/wordml/symex" xmlns:wpg="http://schemas.microsoft.com/office/word/2010/wordprocessingGroup" xmlns:wpi="http://schemas.microsoft.com/office/word/2010/wordprocessingInk" xmlns:wne="http://schemas.microsoft.com/office/word/2006/wordml" xmlns:wps="http://schemas.microsoft.com/office/word/2010/wordprocessingShape" mc:Ignorable="w14 w15 w16se w16cid w16 w16cex w16sdtdh wp14">
+  <w:abstractNum w:abstractNumId="0" w15:restartNumberingAfterBreak="0">
+    <w:nsid w:val="310F39C5"/>
+    <w:multiLevelType w:val="hybridMultilevel"/>
+    <w:tmpl w:val="4B08EE10"/>
+    <w:lvl w:ilvl="0" w:tplc="C3366E7E">
+      <w:numFmt w:val="bullet"/>
+      <w:lvlText w:val="-"/>
+      <w:lvlJc w:val="left"/>
+      <w:pPr>
+        <w:ind w:left="720" w:hanging="360"/>
+      </w:pPr>
+      <w:rPr>
+        <w:rFonts w:ascii="Calibri" w:eastAsiaTheme="minorHAnsi" w:hAnsi="Calibri" w:cs="Calibri" w:hint="default"/>
+      </w:rPr>
+    </w:lvl>
+    <w:lvl w:ilvl="1" w:tplc="08090003">
+      <w:start w:val="1"/>
+      <w:numFmt w:val="bullet"/>
+      <w:lvlText w:val="o"/>
+      <w:lvlJc w:val="left"/>
+      <w:pPr>
+        <w:ind w:left="1440" w:hanging="360"/>
+      </w:pPr>
+      <w:rPr>
+        <w:rFonts w:ascii="Courier New" w:hAnsi="Courier New" w:cs="Courier New" w:hint="default"/>
+      </w:rPr>
+    </w:lvl>
+    <w:lvl w:ilvl="2" w:tplc="08090005" w:tentative="1">
+      <w:start w:val="1"/>
+      <w:numFmt w:val="bullet"/>
+      <w:lvlText w:val=""/>
+      <w:lvlJc w:val="left"/>
+      <w:pPr>
+        <w:ind w:left="2160" w:hanging="360"/>
+      </w:pPr>
+      <w:rPr>
+        <w:rFonts w:ascii="Wingdings" w:hAnsi="Wingdings" w:hint="default"/>
+      </w:rPr>
+    </w:lvl>
+    <w:lvl w:ilvl="3" w:tplc="08090001" w:tentative="1">
+      <w:start w:val="1"/>
+      <w:numFmt w:val="bullet"/>
+      <w:lvlText w:val=""/>
+      <w:lvlJc w:val="left"/>
+      <w:pPr>
+        <w:ind w:left="2880" w:hanging="360"/>
+      </w:pPr>
+      <w:rPr>
+        <w:rFonts w:ascii="Symbol" w:hAnsi="Symbol" w:hint="default"/>
+      </w:rPr>
+    </w:lvl>
+    <w:lvl w:ilvl="4" w:tplc="08090003" w:tentative="1">
+      <w:start w:val="1"/>
+      <w:numFmt w:val="bullet"/>
+      <w:lvlText w:val="o"/>
+      <w:lvlJc w:val="left"/>
+      <w:pPr>
+        <w:ind w:left="3600" w:hanging="360"/>
+      </w:pPr>
+      <w:rPr>
+        <w:rFonts w:ascii="Courier New" w:hAnsi="Courier New" w:cs="Courier New" w:hint="default"/>
+      </w:rPr>
+    </w:lvl>
+    <w:lvl w:ilvl="5" w:tplc="08090005" w:tentative="1">
+      <w:start w:val="1"/>
+      <w:numFmt w:val="bullet"/>
+      <w:lvlText w:val=""/>
+      <w:lvlJc w:val="left"/>
+      <w:pPr>
+        <w:ind w:left="4320" w:hanging="360"/>
+      </w:pPr>
+      <w:rPr>
+        <w:rFonts w:ascii="Wingdings" w:hAnsi="Wingdings" w:hint="default"/>
+      </w:rPr>
+    </w:lvl>
+    <w:lvl w:ilvl="6" w:tplc="08090001" w:tentative="1">
+      <w:start w:val="1"/>
+      <w:numFmt w:val="bullet"/>
+      <w:lvlText w:val=""/>
+      <w:lvlJc w:val="left"/>
+      <w:pPr>
+        <w:ind w:left="5040" w:hanging="360"/>
+      </w:pPr>
+      <w:rPr>
+        <w:rFonts w:ascii="Symbol" w:hAnsi="Symbol" w:hint="default"/>
+      </w:rPr>
+    </w:lvl>
+    <w:lvl w:ilvl="7" w:tplc="08090003" w:tentative="1">
+      <w:start w:val="1"/>
+      <w:numFmt w:val="bullet"/>
+      <w:lvlText w:val="o"/>
+      <w:lvlJc w:val="left"/>
+      <w:pPr>
+        <w:ind w:left="5760" w:hanging="360"/>
+      </w:pPr>
+      <w:rPr>
+        <w:rFonts w:ascii="Courier New" w:hAnsi="Courier New" w:cs="Courier New" w:hint="default"/>
+      </w:rPr>
+    </w:lvl>
+    <w:lvl w:ilvl="8" w:tplc="08090005" w:tentative="1">
+      <w:start w:val="1"/>
+      <w:numFmt w:val="bullet"/>
+      <w:lvlText w:val=""/>
+      <w:lvlJc w:val="left"/>
+      <w:pPr>
+        <w:ind w:left="6480" w:hanging="360"/>
+      </w:pPr>
+      <w:rPr>
+        <w:rFonts w:ascii="Wingdings" w:hAnsi="Wingdings" w:hint="default"/>
+      </w:rPr>
+    </w:lvl>
+  </w:abstractNum>
+  <w:abstractNum w:abstractNumId="1" w15:restartNumberingAfterBreak="0">
+    <w:nsid w:val="33EE7936"/>
+    <w:multiLevelType w:val="hybridMultilevel"/>
+    <w:tmpl w:val="149856B8"/>
+    <w:lvl w:ilvl="0" w:tplc="7862D112">
+      <w:numFmt w:val="bullet"/>
+      <w:lvlText w:val="-"/>
+      <w:lvlJc w:val="left"/>
+      <w:pPr>
+        <w:ind w:left="720" w:hanging="360"/>
+      </w:pPr>
+      <w:rPr>
+        <w:rFonts w:ascii="Calibri" w:eastAsiaTheme="minorHAnsi" w:hAnsi="Calibri" w:cs="Calibri" w:hint="default"/>
+      </w:rPr>
+    </w:lvl>
+    <w:lvl w:ilvl="1" w:tplc="08090003" w:tentative="1">
+      <w:start w:val="1"/>
+      <w:numFmt w:val="bullet"/>
+      <w:lvlText w:val="o"/>
+      <w:lvlJc w:val="left"/>
+      <w:pPr>
+        <w:ind w:left="1440" w:hanging="360"/>
+      </w:pPr>
+      <w:rPr>
+        <w:rFonts w:ascii="Courier New" w:hAnsi="Courier New" w:cs="Courier New" w:hint="default"/>
+      </w:rPr>
+    </w:lvl>
+    <w:lvl w:ilvl="2" w:tplc="08090005" w:tentative="1">
+      <w:start w:val="1"/>
+      <w:numFmt w:val="bullet"/>
+      <w:lvlText w:val=""/>
+      <w:lvlJc w:val="left"/>
+      <w:pPr>
+        <w:ind w:left="2160" w:hanging="360"/>
+      </w:pPr>
+      <w:rPr>
+        <w:rFonts w:ascii="Wingdings" w:hAnsi="Wingdings" w:hint="default"/>
+      </w:rPr>
+    </w:lvl>
+    <w:lvl w:ilvl="3" w:tplc="08090001" w:tentative="1">
+      <w:start w:val="1"/>
+      <w:numFmt w:val="bullet"/>
+      <w:lvlText w:val=""/>
+      <w:lvlJc w:val="left"/>
+      <w:pPr>
+        <w:ind w:left="2880" w:hanging="360"/>
+      </w:pPr>
+      <w:rPr>
+        <w:rFonts w:ascii="Symbol" w:hAnsi="Symbol" w:hint="default"/>
+      </w:rPr>
+    </w:lvl>
+    <w:lvl w:ilvl="4" w:tplc="08090003" w:tentative="1">
+      <w:start w:val="1"/>
+      <w:numFmt w:val="bullet"/>
+      <w:lvlText w:val="o"/>
+      <w:lvlJc w:val="left"/>
+      <w:pPr>
+        <w:ind w:left="3600" w:hanging="360"/>
+      </w:pPr>
+      <w:rPr>
+        <w:rFonts w:ascii="Courier New" w:hAnsi="Courier New" w:cs="Courier New" w:hint="default"/>
+      </w:rPr>
+    </w:lvl>
+    <w:lvl w:ilvl="5" w:tplc="08090005" w:tentative="1">
+      <w:start w:val="1"/>
+      <w:numFmt w:val="bullet"/>
+      <w:lvlText w:val=""/>
+      <w:lvlJc w:val="left"/>
+      <w:pPr>
+        <w:ind w:left="4320" w:hanging="360"/>
+      </w:pPr>
+      <w:rPr>
+        <w:rFonts w:ascii="Wingdings" w:hAnsi="Wingdings" w:hint="default"/>
+      </w:rPr>
+    </w:lvl>
+    <w:lvl w:ilvl="6" w:tplc="08090001" w:tentative="1">
+      <w:start w:val="1"/>
+      <w:numFmt w:val="bullet"/>
+      <w:lvlText w:val=""/>
+      <w:lvlJc w:val="left"/>
+      <w:pPr>
+        <w:ind w:left="5040" w:hanging="360"/>
+      </w:pPr>
+      <w:rPr>
+        <w:rFonts w:ascii="Symbol" w:hAnsi="Symbol" w:hint="default"/>
+      </w:rPr>
+    </w:lvl>
+    <w:lvl w:ilvl="7" w:tplc="08090003" w:tentative="1">
+      <w:start w:val="1"/>
+      <w:numFmt w:val="bullet"/>
+      <w:lvlText w:val="o"/>
+      <w:lvlJc w:val="left"/>
+      <w:pPr>
+        <w:ind w:left="5760" w:hanging="360"/>
+      </w:pPr>
+      <w:rPr>
+        <w:rFonts w:ascii="Courier New" w:hAnsi="Courier New" w:cs="Courier New" w:hint="default"/>
+      </w:rPr>
+    </w:lvl>
+    <w:lvl w:ilvl="8" w:tplc="08090005" w:tentative="1">
+      <w:start w:val="1"/>
+      <w:numFmt w:val="bullet"/>
+      <w:lvlText w:val=""/>
+      <w:lvlJc w:val="left"/>
+      <w:pPr>
+        <w:ind w:left="6480" w:hanging="360"/>
+      </w:pPr>
+      <w:rPr>
+        <w:rFonts w:ascii="Wingdings" w:hAnsi="Wingdings" w:hint="default"/>
+      </w:rPr>
+    </w:lvl>
+  </w:abstractNum>
+  <w:num w:numId="1" w16cid:durableId="558563345">
+    <w:abstractNumId w:val="1"/>
+  </w:num>
+  <w:num w:numId="2" w16cid:durableId="1901166496">
+    <w:abstractNumId w:val="0"/>
+  </w:num>
+</w:numbering>
 </file>
 
 <file path=word/styles.xml><?xml version="1.0" encoding="utf-8"?>
@@ -821,6 +1001,27 @@
     <w:name w:val="Normal"/>
     <w:qFormat/>
   </w:style>
+  <w:style w:type="paragraph" w:styleId="Heading1">
+    <w:name w:val="heading 1"/>
+    <w:basedOn w:val="Normal"/>
+    <w:next w:val="Normal"/>
+    <w:link w:val="Heading1Char"/>
+    <w:uiPriority w:val="9"/>
+    <w:qFormat/>
+    <w:rsid w:val="00D17ED7"/>
+    <w:pPr>
+      <w:keepNext/>
+      <w:keepLines/>
+      <w:spacing w:before="240" w:after="0"/>
+      <w:outlineLvl w:val="0"/>
+    </w:pPr>
+    <w:rPr>
+      <w:rFonts w:asciiTheme="majorHAnsi" w:eastAsiaTheme="majorEastAsia" w:hAnsiTheme="majorHAnsi" w:cstheme="majorBidi"/>
+      <w:color w:val="2F5496" w:themeColor="accent1" w:themeShade="BF"/>
+      <w:sz w:val="32"/>
+      <w:szCs w:val="32"/>
+    </w:rPr>
+  </w:style>
   <w:style w:type="character" w:default="1" w:styleId="DefaultParagraphFont">
     <w:name w:val="Default Paragraph Font"/>
     <w:uiPriority w:val="1"/>
@@ -847,6 +1048,30 @@
     <w:uiPriority w:val="99"/>
     <w:semiHidden/>
     <w:unhideWhenUsed/>
+  </w:style>
+  <w:style w:type="character" w:customStyle="1" w:styleId="Heading1Char">
+    <w:name w:val="Heading 1 Char"/>
+    <w:basedOn w:val="DefaultParagraphFont"/>
+    <w:link w:val="Heading1"/>
+    <w:uiPriority w:val="9"/>
+    <w:rsid w:val="00D17ED7"/>
+    <w:rPr>
+      <w:rFonts w:asciiTheme="majorHAnsi" w:eastAsiaTheme="majorEastAsia" w:hAnsiTheme="majorHAnsi" w:cstheme="majorBidi"/>
+      <w:color w:val="2F5496" w:themeColor="accent1" w:themeShade="BF"/>
+      <w:sz w:val="32"/>
+      <w:szCs w:val="32"/>
+    </w:rPr>
+  </w:style>
+  <w:style w:type="paragraph" w:styleId="ListParagraph">
+    <w:name w:val="List Paragraph"/>
+    <w:basedOn w:val="Normal"/>
+    <w:uiPriority w:val="34"/>
+    <w:qFormat/>
+    <w:rsid w:val="00D17ED7"/>
+    <w:pPr>
+      <w:ind w:left="720"/>
+      <w:contextualSpacing/>
+    </w:pPr>
   </w:style>
 </w:styles>
 </file>

</xml_diff>

<commit_message>
Rudimentary markscheme processing created. Merging to main branch now. There are several issues but it is workable enough to impleemnt the main UI. We will fix these issues after the GUI is complete. GUI work is continuing now
</commit_message>
<xml_diff>
--- a/design.docx
+++ b/design.docx
@@ -96,6 +96,9 @@
         <w:t>, QuestionNumber</w:t>
       </w:r>
       <w:r>
+        <w:t>, MarkschemeContents</w:t>
+      </w:r>
+      <w:r>
         <w:t>)</w:t>
       </w:r>
     </w:p>
@@ -118,7 +121,13 @@
         <w:t>, QuestionID</w:t>
       </w:r>
       <w:r>
-        <w:t>*, ImageByteString)</w:t>
+        <w:t>*, ImageByteString</w:t>
+      </w:r>
+      <w:r>
+        <w:t>, IsPartOfMarkscheme</w:t>
+      </w:r>
+      <w:r>
+        <w:t>)</w:t>
       </w:r>
     </w:p>
     <w:p/>
@@ -210,12 +219,7 @@
     <w:p/>
     <w:p>
       <w:r>
-        <w:t>Markschemes are hard.</w:t>
-      </w:r>
-    </w:p>
-    <w:p>
-      <w:r>
-        <w:t>We will provide the markscheme text to the question as part of the question table, and</w:t>
+        <w:t>Muhie figured out to convert MS to docx to process, this works, good job.</w:t>
       </w:r>
     </w:p>
     <w:p/>

</xml_diff>